<commit_message>
Fixed bug in Seed method
</commit_message>
<xml_diff>
--- a/Documentation/User's manual.docx
+++ b/Documentation/User's manual.docx
@@ -102,15 +102,7 @@
           <w:szCs w:val="28"/>
           <w:lang w:val="en-US"/>
         </w:rPr>
-        <w:t xml:space="preserve">Manager will see on main page all tasks. He can create a new task by clicking on the button “Create new task”.  </w:t>
-      </w:r>
-      <w:r>
-        <w:rPr>
-          <w:sz w:val="28"/>
-          <w:szCs w:val="28"/>
-          <w:lang w:val="en-US"/>
-        </w:rPr>
-        <w:t>Clicking on a task opens its details</w:t>
+        <w:t>Manager will see on main page all tasks. He can create a new task by clicking on the button “Create new task”.  Clicking on a task opens its details</w:t>
       </w:r>
       <w:r>
         <w:rPr>
@@ -125,47 +117,7 @@
           <w:szCs w:val="28"/>
           <w:lang w:val="en-US"/>
         </w:rPr>
-        <w:t>Only manager can edit or delete the task. He can</w:t>
-      </w:r>
-      <w:r>
-        <w:rPr>
-          <w:sz w:val="28"/>
-          <w:szCs w:val="28"/>
-          <w:lang w:val="en-US"/>
-        </w:rPr>
-        <w:t xml:space="preserve"> </w:t>
-      </w:r>
-      <w:r>
-        <w:rPr>
-          <w:sz w:val="28"/>
-          <w:szCs w:val="28"/>
-          <w:lang w:val="en-US"/>
-        </w:rPr>
-        <w:t xml:space="preserve">add </w:t>
-      </w:r>
-      <w:r>
-        <w:rPr>
-          <w:sz w:val="28"/>
-          <w:szCs w:val="28"/>
-          <w:lang w:val="en-US"/>
-        </w:rPr>
-        <w:t xml:space="preserve">new </w:t>
-      </w:r>
-      <w:r>
-        <w:rPr>
-          <w:sz w:val="28"/>
-          <w:szCs w:val="28"/>
-          <w:lang w:val="en-US"/>
-        </w:rPr>
-        <w:t>comme</w:t>
-      </w:r>
-      <w:r>
-        <w:rPr>
-          <w:sz w:val="28"/>
-          <w:szCs w:val="28"/>
-          <w:lang w:val="en-US"/>
-        </w:rPr>
-        <w:t>nt, edit or delete all comments below the task.</w:t>
+        <w:t>Only manager can edit or delete the task. He can add new comment, edit or delete all comments below the task.</w:t>
       </w:r>
     </w:p>
     <w:p>
@@ -221,6 +173,47 @@
         </w:rPr>
         <w:t>.</w:t>
       </w:r>
+    </w:p>
+    <w:p>
+      <w:pPr>
+        <w:rPr>
+          <w:sz w:val="28"/>
+          <w:szCs w:val="28"/>
+          <w:lang w:val="en-US"/>
+        </w:rPr>
+      </w:pPr>
+      <w:r>
+        <w:rPr>
+          <w:sz w:val="28"/>
+          <w:szCs w:val="28"/>
+        </w:rPr>
+        <w:t xml:space="preserve">The last </w:t>
+      </w:r>
+      <w:r>
+        <w:rPr>
+          <w:sz w:val="28"/>
+          <w:szCs w:val="28"/>
+          <w:lang w:val="en-US"/>
+        </w:rPr>
+        <w:t>Reminder Date</w:t>
+      </w:r>
+      <w:r>
+        <w:rPr>
+          <w:sz w:val="28"/>
+          <w:szCs w:val="28"/>
+        </w:rPr>
+        <w:t xml:space="preserve"> established in a comment immediately assigned to</w:t>
+      </w:r>
+      <w:r>
+        <w:rPr>
+          <w:sz w:val="28"/>
+          <w:szCs w:val="28"/>
+          <w:lang w:val="en-US"/>
+        </w:rPr>
+        <w:t xml:space="preserve"> Next Action Date in Task.</w:t>
+      </w:r>
+      <w:bookmarkStart w:id="0" w:name="_GoBack"/>
+      <w:bookmarkEnd w:id="0"/>
     </w:p>
     <w:p>
       <w:pPr>
@@ -296,8 +289,6 @@
         </w:rPr>
         <w:t>Password: manager</w:t>
       </w:r>
-      <w:bookmarkStart w:id="0" w:name="_GoBack"/>
-      <w:bookmarkEnd w:id="0"/>
     </w:p>
     <w:p>
       <w:pPr>
@@ -331,7 +322,6 @@
         </w:rPr>
         <w:t xml:space="preserve"> number of all users </w:t>
       </w:r>
-      <w:proofErr w:type="gramStart"/>
       <w:r>
         <w:rPr>
           <w:sz w:val="28"/>
@@ -340,7 +330,6 @@
         </w:rPr>
         <w:t>is</w:t>
       </w:r>
-      <w:proofErr w:type="gramEnd"/>
       <w:r>
         <w:rPr>
           <w:sz w:val="28"/>
@@ -473,23 +462,13 @@
           <w:lang w:val="en-US"/>
         </w:rPr>
       </w:pPr>
-      <w:proofErr w:type="gramStart"/>
-      <w:r>
-        <w:rPr>
-          <w:sz w:val="28"/>
-          <w:szCs w:val="28"/>
-          <w:lang w:val="en-US"/>
-        </w:rPr>
-        <w:t>etc</w:t>
-      </w:r>
-      <w:proofErr w:type="gramEnd"/>
-      <w:r>
-        <w:rPr>
-          <w:sz w:val="28"/>
-          <w:szCs w:val="28"/>
-          <w:lang w:val="en-US"/>
-        </w:rPr>
-        <w:t>.</w:t>
+      <w:r>
+        <w:rPr>
+          <w:sz w:val="28"/>
+          <w:szCs w:val="28"/>
+          <w:lang w:val="en-US"/>
+        </w:rPr>
+        <w:t>etc.</w:t>
       </w:r>
     </w:p>
     <w:sectPr>

</xml_diff>